<commit_message>
Cambios para pasar los argumentos de unos wf a otros
</commit_message>
<xml_diff>
--- a/Plantilla/Plantilla_Laura_Proyecto.docx
+++ b/Plantilla/Plantilla_Laura_Proyecto.docx
@@ -2,8 +2,362 @@
 <file path=word/document.xml><?xml version="1.0" encoding="utf-8"?>
 <w:document xmlns:wpc="http://schemas.microsoft.com/office/word/2010/wordprocessingCanvas" xmlns:cx="http://schemas.microsoft.com/office/drawing/2014/chartex" xmlns:cx1="http://schemas.microsoft.com/office/drawing/2015/9/8/chartex" xmlns:cx2="http://schemas.microsoft.com/office/drawing/2015/10/21/chartex" xmlns:cx3="http://schemas.microsoft.com/office/drawing/2016/5/9/chartex" xmlns:cx4="http://schemas.microsoft.com/office/drawing/2016/5/10/chartex" xmlns:cx5="http://schemas.microsoft.com/office/drawing/2016/5/11/chartex" xmlns:cx6="http://schemas.microsoft.com/office/drawing/2016/5/12/chartex" xmlns:cx7="http://schemas.microsoft.com/office/drawing/2016/5/13/chartex" xmlns:cx8="http://schemas.microsoft.com/office/drawing/2016/5/14/chartex" xmlns:mc="http://schemas.openxmlformats.org/markup-compatibility/2006" xmlns:aink="http://schemas.microsoft.com/office/drawing/2016/ink" xmlns:am3d="http://schemas.microsoft.com/office/drawing/2017/model3d" xmlns:o="urn:schemas-microsoft-com:office:office" xmlns:r="http://schemas.openxmlformats.org/officeDocument/2006/relationships" xmlns:m="http://schemas.openxmlformats.org/officeDocument/2006/math" xmlns:v="urn:schemas-microsoft-com:vml" xmlns:wp14="http://schemas.microsoft.com/office/word/2010/wordprocessingDrawing" xmlns:wp="http://schemas.openxmlformats.org/drawingml/2006/wordprocessingDrawing" xmlns:w10="urn:schemas-microsoft-com:office:word" xmlns:w="http://schemas.openxmlformats.org/wordprocessingml/2006/main" xmlns:w14="http://schemas.microsoft.com/office/word/2010/wordml" xmlns:w15="http://schemas.microsoft.com/office/word/2012/wordml" xmlns:w16cex="http://schemas.microsoft.com/office/word/2018/wordml/cex" xmlns:w16cid="http://schemas.microsoft.com/office/word/2016/wordml/cid" xmlns:w16="http://schemas.microsoft.com/office/word/2018/wordml" xmlns:w16se="http://schemas.microsoft.com/office/word/2015/wordml/symex" xmlns:wpg="http://schemas.microsoft.com/office/word/2010/wordprocessingGroup" xmlns:wpi="http://schemas.microsoft.com/office/word/2010/wordprocessingInk" xmlns:wne="http://schemas.microsoft.com/office/word/2006/wordml" xmlns:wps="http://schemas.microsoft.com/office/word/2010/wordprocessingShape" mc:Ignorable="w14 w15 w16se w16cid w16 w16cex wp14">
   <w:body>
+    <w:p>
+      <w:pPr>
+        <w:rPr>
+          <w:color w:val="4472C4" w:themeColor="accent1"/>
+          <w:sz w:val="56"/>
+          <w:szCs w:val="56"/>
+          <w14:shadow w14:blurRad="38100" w14:dist="25400" w14:dir="5400000" w14:sx="100000" w14:sy="100000" w14:kx="0" w14:ky="0" w14:algn="ctr">
+            <w14:srgbClr w14:val="6E747A">
+              <w14:alpha w14:val="57000"/>
+            </w14:srgbClr>
+          </w14:shadow>
+          <w14:textOutline w14:w="0" w14:cap="flat" w14:cmpd="sng" w14:algn="ctr">
+            <w14:noFill/>
+            <w14:prstDash w14:val="solid"/>
+            <w14:round/>
+          </w14:textOutline>
+        </w:rPr>
+      </w:pPr>
+    </w:p>
+    <w:p>
+      <w:pPr>
+        <w:jc w:val="center"/>
+        <w:rPr>
+          <w:color w:val="4472C4" w:themeColor="accent1"/>
+          <w:sz w:val="56"/>
+          <w:szCs w:val="56"/>
+          <w14:shadow w14:blurRad="38100" w14:dist="25400" w14:dir="5400000" w14:sx="100000" w14:sy="100000" w14:kx="0" w14:ky="0" w14:algn="ctr">
+            <w14:srgbClr w14:val="6E747A">
+              <w14:alpha w14:val="57000"/>
+            </w14:srgbClr>
+          </w14:shadow>
+          <w14:textOutline w14:w="0" w14:cap="flat" w14:cmpd="sng" w14:algn="ctr">
+            <w14:noFill/>
+            <w14:prstDash w14:val="solid"/>
+            <w14:round/>
+          </w14:textOutline>
+        </w:rPr>
+      </w:pPr>
+      <w:r>
+        <w:rPr>
+          <w:color w:val="4472C4" w:themeColor="accent1"/>
+          <w:sz w:val="56"/>
+          <w:szCs w:val="56"/>
+          <w14:shadow w14:blurRad="38100" w14:dist="25400" w14:dir="5400000" w14:sx="100000" w14:sy="100000" w14:kx="0" w14:ky="0" w14:algn="ctr">
+            <w14:srgbClr w14:val="6E747A">
+              <w14:alpha w14:val="57000"/>
+            </w14:srgbClr>
+          </w14:shadow>
+          <w14:textOutline w14:w="0" w14:cap="flat" w14:cmpd="sng" w14:algn="ctr">
+            <w14:noFill/>
+            <w14:prstDash w14:val="solid"/>
+            <w14:round/>
+          </w14:textOutline>
+        </w:rPr>
+        <w:t>El tiempo</w:t>
+      </w:r>
+    </w:p>
     <w:p/>
+    <w:p>
+      <w:r>
+        <w:rPr>
+          <w:b/>
+          <w:bCs/>
+        </w:rPr>
+        <w:t>Localidad:</w:t>
+      </w:r>
+      <w:r>
+        <w:rPr>
+          <w:b/>
+          <w:bCs/>
+        </w:rPr>
+        <w:t xml:space="preserve"> </w:t>
+      </w:r>
+      <w:bookmarkStart w:id="0" w:name="localidad"/>
+      <w:bookmarkEnd w:id="0"/>
+    </w:p>
+    <w:p>
+      <w:r>
+        <w:rPr>
+          <w:b/>
+          <w:bCs/>
+        </w:rPr>
+        <w:t>El día estará:</w:t>
+      </w:r>
+      <w:r>
+        <w:rPr>
+          <w:b/>
+          <w:bCs/>
+        </w:rPr>
+        <w:t xml:space="preserve"> </w:t>
+      </w:r>
+      <w:bookmarkStart w:id="1" w:name="elDiaEstara"/>
+      <w:bookmarkEnd w:id="1"/>
+    </w:p>
+    <w:p>
+      <w:r>
+        <w:rPr>
+          <w:b/>
+          <w:bCs/>
+        </w:rPr>
+        <w:t>Los grados:</w:t>
+      </w:r>
+      <w:r>
+        <w:rPr>
+          <w:b/>
+          <w:bCs/>
+        </w:rPr>
+        <w:t xml:space="preserve"> </w:t>
+      </w:r>
+      <w:bookmarkStart w:id="2" w:name="grados"/>
+      <w:bookmarkEnd w:id="2"/>
+    </w:p>
+    <w:p>
+      <w:r>
+        <w:rPr>
+          <w:b/>
+          <w:bCs/>
+        </w:rPr>
+        <w:t xml:space="preserve">Porcentaje de precipitaciones: </w:t>
+      </w:r>
+      <w:bookmarkStart w:id="3" w:name="precipitaciones"/>
+      <w:bookmarkEnd w:id="3"/>
+    </w:p>
+    <w:p>
+      <w:r>
+        <w:rPr>
+          <w:b/>
+          <w:bCs/>
+        </w:rPr>
+        <w:t>Porcentaje de humedad:</w:t>
+      </w:r>
+      <w:r>
+        <w:rPr>
+          <w:b/>
+          <w:bCs/>
+        </w:rPr>
+        <w:t xml:space="preserve"> </w:t>
+      </w:r>
+      <w:bookmarkStart w:id="4" w:name="humedad"/>
+      <w:bookmarkEnd w:id="4"/>
+    </w:p>
+    <w:p>
+      <w:r>
+        <w:rPr>
+          <w:b/>
+          <w:bCs/>
+        </w:rPr>
+        <w:t xml:space="preserve">Velocidad del viento: </w:t>
+      </w:r>
+      <w:bookmarkStart w:id="5" w:name="viento"/>
+      <w:bookmarkEnd w:id="5"/>
+    </w:p>
+    <w:p/>
+    <w:p>
+      <w:pPr>
+        <w:jc w:val="center"/>
+        <w:rPr>
+          <w:color w:val="4472C4" w:themeColor="accent1"/>
+          <w:sz w:val="56"/>
+          <w:szCs w:val="56"/>
+          <w14:shadow w14:blurRad="38100" w14:dist="25400" w14:dir="5400000" w14:sx="100000" w14:sy="100000" w14:kx="0" w14:ky="0" w14:algn="ctr">
+            <w14:srgbClr w14:val="6E747A">
+              <w14:alpha w14:val="57000"/>
+            </w14:srgbClr>
+          </w14:shadow>
+          <w14:textOutline w14:w="0" w14:cap="flat" w14:cmpd="sng" w14:algn="ctr">
+            <w14:noFill/>
+            <w14:prstDash w14:val="solid"/>
+            <w14:round/>
+          </w14:textOutline>
+        </w:rPr>
+      </w:pPr>
+      <w:r>
+        <w:rPr>
+          <w:color w:val="4472C4" w:themeColor="accent1"/>
+          <w:sz w:val="56"/>
+          <w:szCs w:val="56"/>
+          <w14:shadow w14:blurRad="38100" w14:dist="25400" w14:dir="5400000" w14:sx="100000" w14:sy="100000" w14:kx="0" w14:ky="0" w14:algn="ctr">
+            <w14:srgbClr w14:val="6E747A">
+              <w14:alpha w14:val="57000"/>
+            </w14:srgbClr>
+          </w14:shadow>
+          <w14:textOutline w14:w="0" w14:cap="flat" w14:cmpd="sng" w14:algn="ctr">
+            <w14:noFill/>
+            <w14:prstDash w14:val="solid"/>
+            <w14:round/>
+          </w14:textOutline>
+        </w:rPr>
+        <w:t>Tus eventos</w:t>
+      </w:r>
+    </w:p>
+    <w:p/>
+    <w:p>
+      <w:r>
+        <w:rPr>
+          <w:b/>
+          <w:bCs/>
+        </w:rPr>
+        <w:t>Los eventos que tienes son los siguientes:</w:t>
+      </w:r>
+      <w:r>
+        <w:rPr>
+          <w:b/>
+          <w:bCs/>
+        </w:rPr>
+        <w:t xml:space="preserve"> </w:t>
+      </w:r>
+      <w:bookmarkStart w:id="6" w:name="eventos"/>
+      <w:bookmarkEnd w:id="6"/>
+    </w:p>
+    <w:p/>
+    <w:p>
+      <w:pPr>
+        <w:jc w:val="center"/>
+        <w:rPr>
+          <w:color w:val="4472C4" w:themeColor="accent1"/>
+          <w:sz w:val="56"/>
+          <w:szCs w:val="56"/>
+          <w14:shadow w14:blurRad="38100" w14:dist="25400" w14:dir="5400000" w14:sx="100000" w14:sy="100000" w14:kx="0" w14:ky="0" w14:algn="ctr">
+            <w14:srgbClr w14:val="6E747A">
+              <w14:alpha w14:val="57000"/>
+            </w14:srgbClr>
+          </w14:shadow>
+          <w14:textOutline w14:w="0" w14:cap="flat" w14:cmpd="sng" w14:algn="ctr">
+            <w14:noFill/>
+            <w14:prstDash w14:val="solid"/>
+            <w14:round/>
+          </w14:textOutline>
+        </w:rPr>
+      </w:pPr>
+      <w:r>
+        <w:rPr>
+          <w:color w:val="4472C4" w:themeColor="accent1"/>
+          <w:sz w:val="56"/>
+          <w:szCs w:val="56"/>
+          <w14:shadow w14:blurRad="38100" w14:dist="25400" w14:dir="5400000" w14:sx="100000" w14:sy="100000" w14:kx="0" w14:ky="0" w14:algn="ctr">
+            <w14:srgbClr w14:val="6E747A">
+              <w14:alpha w14:val="57000"/>
+            </w14:srgbClr>
+          </w14:shadow>
+          <w14:textOutline w14:w="0" w14:cap="flat" w14:cmpd="sng" w14:algn="ctr">
+            <w14:noFill/>
+            <w14:prstDash w14:val="solid"/>
+            <w14:round/>
+          </w14:textOutline>
+        </w:rPr>
+        <w:t>Tus correos</w:t>
+      </w:r>
+    </w:p>
+    <w:p/>
+    <w:p>
+      <w:r>
+        <w:rPr>
+          <w:b/>
+          <w:bCs/>
+        </w:rPr>
+        <w:t xml:space="preserve">Correo de: </w:t>
+      </w:r>
+      <w:bookmarkStart w:id="7" w:name="emisor"/>
+      <w:bookmarkEnd w:id="7"/>
+    </w:p>
+    <w:p>
+      <w:r>
+        <w:rPr>
+          <w:b/>
+          <w:bCs/>
+        </w:rPr>
+        <w:t>Con el asunto:</w:t>
+      </w:r>
+      <w:r>
+        <w:rPr>
+          <w:b/>
+          <w:bCs/>
+        </w:rPr>
+        <w:t xml:space="preserve"> </w:t>
+      </w:r>
+      <w:bookmarkStart w:id="8" w:name="asunto"/>
+      <w:bookmarkEnd w:id="8"/>
+    </w:p>
+    <w:p>
+      <w:r>
+        <w:rPr>
+          <w:b/>
+          <w:bCs/>
+        </w:rPr>
+        <w:t>descripción:</w:t>
+      </w:r>
+      <w:r>
+        <w:rPr>
+          <w:b/>
+          <w:bCs/>
+        </w:rPr>
+        <w:t xml:space="preserve"> </w:t>
+      </w:r>
+      <w:bookmarkStart w:id="9" w:name="descripcion"/>
+      <w:bookmarkEnd w:id="9"/>
+    </w:p>
+    <w:p/>
+    <w:p/>
+    <w:p>
+      <w:pPr>
+        <w:jc w:val="center"/>
+        <w:rPr>
+          <w:color w:val="4472C4" w:themeColor="accent1"/>
+          <w:sz w:val="56"/>
+          <w:szCs w:val="56"/>
+          <w14:shadow w14:blurRad="38100" w14:dist="25400" w14:dir="5400000" w14:sx="100000" w14:sy="100000" w14:kx="0" w14:ky="0" w14:algn="ctr">
+            <w14:srgbClr w14:val="6E747A">
+              <w14:alpha w14:val="57000"/>
+            </w14:srgbClr>
+          </w14:shadow>
+          <w14:textOutline w14:w="0" w14:cap="flat" w14:cmpd="sng" w14:algn="ctr">
+            <w14:noFill/>
+            <w14:prstDash w14:val="solid"/>
+            <w14:round/>
+          </w14:textOutline>
+        </w:rPr>
+      </w:pPr>
+      <w:r>
+        <w:rPr>
+          <w:color w:val="4472C4" w:themeColor="accent1"/>
+          <w:sz w:val="56"/>
+          <w:szCs w:val="56"/>
+          <w14:shadow w14:blurRad="38100" w14:dist="25400" w14:dir="5400000" w14:sx="100000" w14:sy="100000" w14:kx="0" w14:ky="0" w14:algn="ctr">
+            <w14:srgbClr w14:val="6E747A">
+              <w14:alpha w14:val="57000"/>
+            </w14:srgbClr>
+          </w14:shadow>
+          <w14:textOutline w14:w="0" w14:cap="flat" w14:cmpd="sng" w14:algn="ctr">
+            <w14:noFill/>
+            <w14:prstDash w14:val="solid"/>
+            <w14:round/>
+          </w14:textOutline>
+        </w:rPr>
+        <w:t>Tus actividades</w:t>
+      </w:r>
+    </w:p>
+    <w:p>
+      <w:bookmarkStart w:id="10" w:name="priact"/>
+      <w:bookmarkEnd w:id="10"/>
+    </w:p>
+    <w:p>
+      <w:bookmarkStart w:id="11" w:name="segunact"/>
+      <w:bookmarkEnd w:id="11"/>
+    </w:p>
+    <w:p>
+      <w:pPr>
+        <w:rPr>
+          <w:u w:val="single"/>
+        </w:rPr>
+      </w:pPr>
+      <w:bookmarkStart w:id="12" w:name="terceract"/>
+      <w:bookmarkEnd w:id="12"/>
+    </w:p>
     <w:sectPr>
+      <w:headerReference w:type="default" r:id="rId6"/>
       <w:pgSz w:w="11906" w:h="16838"/>
       <w:pgMar w:top="1417" w:right="1701" w:bottom="1417" w:left="1701" w:header="720" w:footer="720" w:gutter="0"/>
       <w:cols w:space="720"/>
@@ -11,6 +365,240 @@
     </w:sectPr>
   </w:body>
 </w:document>
+</file>
+
+<file path=word/endnotes.xml><?xml version="1.0" encoding="utf-8"?>
+<w:endnotes xmlns:wpc="http://schemas.microsoft.com/office/word/2010/wordprocessingCanvas" xmlns:cx="http://schemas.microsoft.com/office/drawing/2014/chartex" xmlns:cx1="http://schemas.microsoft.com/office/drawing/2015/9/8/chartex" xmlns:cx2="http://schemas.microsoft.com/office/drawing/2015/10/21/chartex" xmlns:cx3="http://schemas.microsoft.com/office/drawing/2016/5/9/chartex" xmlns:cx4="http://schemas.microsoft.com/office/drawing/2016/5/10/chartex" xmlns:cx5="http://schemas.microsoft.com/office/drawing/2016/5/11/chartex" xmlns:cx6="http://schemas.microsoft.com/office/drawing/2016/5/12/chartex" xmlns:cx7="http://schemas.microsoft.com/office/drawing/2016/5/13/chartex" xmlns:cx8="http://schemas.microsoft.com/office/drawing/2016/5/14/chartex" xmlns:mc="http://schemas.openxmlformats.org/markup-compatibility/2006" xmlns:aink="http://schemas.microsoft.com/office/drawing/2016/ink" xmlns:am3d="http://schemas.microsoft.com/office/drawing/2017/model3d" xmlns:o="urn:schemas-microsoft-com:office:office" xmlns:r="http://schemas.openxmlformats.org/officeDocument/2006/relationships" xmlns:m="http://schemas.openxmlformats.org/officeDocument/2006/math" xmlns:v="urn:schemas-microsoft-com:vml" xmlns:wp14="http://schemas.microsoft.com/office/word/2010/wordprocessingDrawing" xmlns:wp="http://schemas.openxmlformats.org/drawingml/2006/wordprocessingDrawing" xmlns:w10="urn:schemas-microsoft-com:office:word" xmlns:w="http://schemas.openxmlformats.org/wordprocessingml/2006/main" xmlns:w14="http://schemas.microsoft.com/office/word/2010/wordml" xmlns:w15="http://schemas.microsoft.com/office/word/2012/wordml" xmlns:w16cex="http://schemas.microsoft.com/office/word/2018/wordml/cex" xmlns:w16cid="http://schemas.microsoft.com/office/word/2016/wordml/cid" xmlns:w16="http://schemas.microsoft.com/office/word/2018/wordml" xmlns:w16se="http://schemas.microsoft.com/office/word/2015/wordml/symex" xmlns:wpg="http://schemas.microsoft.com/office/word/2010/wordprocessingGroup" xmlns:wpi="http://schemas.microsoft.com/office/word/2010/wordprocessingInk" xmlns:wne="http://schemas.microsoft.com/office/word/2006/wordml" xmlns:wps="http://schemas.microsoft.com/office/word/2010/wordprocessingShape" mc:Ignorable="w14 w15 w16se w16cid w16 w16cex wp14">
+  <w:endnote w:type="separator" w:id="-1">
+    <w:p>
+      <w:pPr>
+        <w:spacing w:after="0" w:line="240" w:lineRule="auto"/>
+      </w:pPr>
+      <w:r>
+        <w:separator/>
+      </w:r>
+    </w:p>
+  </w:endnote>
+  <w:endnote w:type="continuationSeparator" w:id="0">
+    <w:p>
+      <w:pPr>
+        <w:spacing w:after="0" w:line="240" w:lineRule="auto"/>
+      </w:pPr>
+      <w:r>
+        <w:continuationSeparator/>
+      </w:r>
+    </w:p>
+  </w:endnote>
+</w:endnotes>
+</file>
+
+<file path=word/footnotes.xml><?xml version="1.0" encoding="utf-8"?>
+<w:footnotes xmlns:wpc="http://schemas.microsoft.com/office/word/2010/wordprocessingCanvas" xmlns:cx="http://schemas.microsoft.com/office/drawing/2014/chartex" xmlns:cx1="http://schemas.microsoft.com/office/drawing/2015/9/8/chartex" xmlns:cx2="http://schemas.microsoft.com/office/drawing/2015/10/21/chartex" xmlns:cx3="http://schemas.microsoft.com/office/drawing/2016/5/9/chartex" xmlns:cx4="http://schemas.microsoft.com/office/drawing/2016/5/10/chartex" xmlns:cx5="http://schemas.microsoft.com/office/drawing/2016/5/11/chartex" xmlns:cx6="http://schemas.microsoft.com/office/drawing/2016/5/12/chartex" xmlns:cx7="http://schemas.microsoft.com/office/drawing/2016/5/13/chartex" xmlns:cx8="http://schemas.microsoft.com/office/drawing/2016/5/14/chartex" xmlns:mc="http://schemas.openxmlformats.org/markup-compatibility/2006" xmlns:aink="http://schemas.microsoft.com/office/drawing/2016/ink" xmlns:am3d="http://schemas.microsoft.com/office/drawing/2017/model3d" xmlns:o="urn:schemas-microsoft-com:office:office" xmlns:r="http://schemas.openxmlformats.org/officeDocument/2006/relationships" xmlns:m="http://schemas.openxmlformats.org/officeDocument/2006/math" xmlns:v="urn:schemas-microsoft-com:vml" xmlns:wp14="http://schemas.microsoft.com/office/word/2010/wordprocessingDrawing" xmlns:wp="http://schemas.openxmlformats.org/drawingml/2006/wordprocessingDrawing" xmlns:w10="urn:schemas-microsoft-com:office:word" xmlns:w="http://schemas.openxmlformats.org/wordprocessingml/2006/main" xmlns:w14="http://schemas.microsoft.com/office/word/2010/wordml" xmlns:w15="http://schemas.microsoft.com/office/word/2012/wordml" xmlns:w16cex="http://schemas.microsoft.com/office/word/2018/wordml/cex" xmlns:w16cid="http://schemas.microsoft.com/office/word/2016/wordml/cid" xmlns:w16="http://schemas.microsoft.com/office/word/2018/wordml" xmlns:w16se="http://schemas.microsoft.com/office/word/2015/wordml/symex" xmlns:wpg="http://schemas.microsoft.com/office/word/2010/wordprocessingGroup" xmlns:wpi="http://schemas.microsoft.com/office/word/2010/wordprocessingInk" xmlns:wne="http://schemas.microsoft.com/office/word/2006/wordml" xmlns:wps="http://schemas.microsoft.com/office/word/2010/wordprocessingShape" mc:Ignorable="w14 w15 w16se w16cid w16 w16cex wp14">
+  <w:footnote w:type="separator" w:id="-1">
+    <w:p>
+      <w:pPr>
+        <w:spacing w:after="0" w:line="240" w:lineRule="auto"/>
+      </w:pPr>
+      <w:r>
+        <w:separator/>
+      </w:r>
+    </w:p>
+  </w:footnote>
+  <w:footnote w:type="continuationSeparator" w:id="0">
+    <w:p>
+      <w:pPr>
+        <w:spacing w:after="0" w:line="240" w:lineRule="auto"/>
+      </w:pPr>
+      <w:r>
+        <w:continuationSeparator/>
+      </w:r>
+    </w:p>
+  </w:footnote>
+</w:footnotes>
+</file>
+
+<file path=word/header1.xml><?xml version="1.0" encoding="utf-8"?>
+<w:hdr xmlns:wpc="http://schemas.microsoft.com/office/word/2010/wordprocessingCanvas" xmlns:cx="http://schemas.microsoft.com/office/drawing/2014/chartex" xmlns:cx1="http://schemas.microsoft.com/office/drawing/2015/9/8/chartex" xmlns:cx2="http://schemas.microsoft.com/office/drawing/2015/10/21/chartex" xmlns:cx3="http://schemas.microsoft.com/office/drawing/2016/5/9/chartex" xmlns:cx4="http://schemas.microsoft.com/office/drawing/2016/5/10/chartex" xmlns:cx5="http://schemas.microsoft.com/office/drawing/2016/5/11/chartex" xmlns:cx6="http://schemas.microsoft.com/office/drawing/2016/5/12/chartex" xmlns:cx7="http://schemas.microsoft.com/office/drawing/2016/5/13/chartex" xmlns:cx8="http://schemas.microsoft.com/office/drawing/2016/5/14/chartex" xmlns:mc="http://schemas.openxmlformats.org/markup-compatibility/2006" xmlns:aink="http://schemas.microsoft.com/office/drawing/2016/ink" xmlns:am3d="http://schemas.microsoft.com/office/drawing/2017/model3d" xmlns:o="urn:schemas-microsoft-com:office:office" xmlns:r="http://schemas.openxmlformats.org/officeDocument/2006/relationships" xmlns:m="http://schemas.openxmlformats.org/officeDocument/2006/math" xmlns:v="urn:schemas-microsoft-com:vml" xmlns:wp14="http://schemas.microsoft.com/office/word/2010/wordprocessingDrawing" xmlns:wp="http://schemas.openxmlformats.org/drawingml/2006/wordprocessingDrawing" xmlns:w10="urn:schemas-microsoft-com:office:word" xmlns:w="http://schemas.openxmlformats.org/wordprocessingml/2006/main" xmlns:w14="http://schemas.microsoft.com/office/word/2010/wordml" xmlns:w15="http://schemas.microsoft.com/office/word/2012/wordml" xmlns:w16cex="http://schemas.microsoft.com/office/word/2018/wordml/cex" xmlns:w16cid="http://schemas.microsoft.com/office/word/2016/wordml/cid" xmlns:w16="http://schemas.microsoft.com/office/word/2018/wordml" xmlns:w16se="http://schemas.microsoft.com/office/word/2015/wordml/symex" xmlns:wpg="http://schemas.microsoft.com/office/word/2010/wordprocessingGroup" xmlns:wpi="http://schemas.microsoft.com/office/word/2010/wordprocessingInk" xmlns:wne="http://schemas.microsoft.com/office/word/2006/wordml" xmlns:wps="http://schemas.microsoft.com/office/word/2010/wordprocessingShape" mc:Ignorable="w14 w15 w16se w16cid w16 w16cex wp14">
+  <w:p>
+    <w:pPr>
+      <w:pStyle w:val="Encabezado"/>
+    </w:pPr>
+    <w:r>
+      <w:rPr>
+        <w:noProof/>
+      </w:rPr>
+      <mc:AlternateContent>
+        <mc:Choice Requires="wps">
+          <w:drawing>
+            <wp:anchor distT="0" distB="0" distL="118745" distR="118745" simplePos="0" relativeHeight="251659264" behindDoc="1" locked="0" layoutInCell="1" allowOverlap="0" wp14:anchorId="0FC8BA33" wp14:editId="0FA6855A">
+              <wp:simplePos x="0" y="0"/>
+              <wp:positionH relativeFrom="page">
+                <wp:align>right</wp:align>
+              </wp:positionH>
+              <wp:positionV relativeFrom="page">
+                <wp:align>top</wp:align>
+              </wp:positionV>
+              <wp:extent cx="7553325" cy="1053548"/>
+              <wp:effectExtent l="0" t="0" r="9525" b="0"/>
+              <wp:wrapSquare wrapText="bothSides"/>
+              <wp:docPr id="197" name="Rectángulo 197"/>
+              <wp:cNvGraphicFramePr/>
+              <a:graphic xmlns:a="http://schemas.openxmlformats.org/drawingml/2006/main">
+                <a:graphicData uri="http://schemas.microsoft.com/office/word/2010/wordprocessingShape">
+                  <wps:wsp>
+                    <wps:cNvSpPr/>
+                    <wps:spPr>
+                      <a:xfrm>
+                        <a:off x="0" y="0"/>
+                        <a:ext cx="7553325" cy="1053548"/>
+                      </a:xfrm>
+                      <a:prstGeom prst="rect">
+                        <a:avLst/>
+                      </a:prstGeom>
+                      <a:solidFill>
+                        <a:schemeClr val="accent1"/>
+                      </a:solidFill>
+                      <a:ln>
+                        <a:noFill/>
+                      </a:ln>
+                    </wps:spPr>
+                    <wps:style>
+                      <a:lnRef idx="2">
+                        <a:schemeClr val="accent1">
+                          <a:shade val="50000"/>
+                        </a:schemeClr>
+                      </a:lnRef>
+                      <a:fillRef idx="1">
+                        <a:schemeClr val="accent1"/>
+                      </a:fillRef>
+                      <a:effectRef idx="0">
+                        <a:schemeClr val="accent1"/>
+                      </a:effectRef>
+                      <a:fontRef idx="minor">
+                        <a:schemeClr val="lt1"/>
+                      </a:fontRef>
+                    </wps:style>
+                    <wps:txbx>
+                      <w:txbxContent>
+                        <w:sdt>
+                          <w:sdtPr>
+                            <w:rPr>
+                              <w:rFonts w:ascii="Arial Rounded MT Bold" w:hAnsi="Arial Rounded MT Bold"/>
+                              <w:caps/>
+                              <w:color w:val="FFFFFF" w:themeColor="background1"/>
+                              <w:sz w:val="72"/>
+                              <w:szCs w:val="72"/>
+                            </w:rPr>
+                            <w:alias w:val="Título"/>
+                            <w:tag w:val=""/>
+                            <w:id w:val="1189017394"/>
+                            <w:dataBinding w:prefixMappings="xmlns:ns0='http://purl.org/dc/elements/1.1/' xmlns:ns1='http://schemas.openxmlformats.org/package/2006/metadata/core-properties' " w:xpath="/ns1:coreProperties[1]/ns0:title[1]" w:storeItemID="{6C3C8BC8-F283-45AE-878A-BAB7291924A1}"/>
+                            <w:text/>
+                          </w:sdtPr>
+                          <w:sdtEndPr/>
+                          <w:sdtContent>
+                            <w:p>
+                              <w:pPr>
+                                <w:pStyle w:val="Encabezado"/>
+                                <w:jc w:val="center"/>
+                                <w:rPr>
+                                  <w:rFonts w:ascii="Arial Rounded MT Bold" w:hAnsi="Arial Rounded MT Bold"/>
+                                  <w:caps/>
+                                  <w:color w:val="FFFFFF" w:themeColor="background1"/>
+                                  <w:sz w:val="72"/>
+                                  <w:szCs w:val="72"/>
+                                </w:rPr>
+                              </w:pPr>
+                              <w:r>
+                                <w:rPr>
+                                  <w:rFonts w:ascii="Arial Rounded MT Bold" w:hAnsi="Arial Rounded MT Bold"/>
+                                  <w:caps/>
+                                  <w:color w:val="FFFFFF" w:themeColor="background1"/>
+                                  <w:sz w:val="72"/>
+                                  <w:szCs w:val="72"/>
+                                </w:rPr>
+                                <w:t>PLANTILLA DIARIA</w:t>
+                              </w:r>
+                            </w:p>
+                          </w:sdtContent>
+                        </w:sdt>
+                      </w:txbxContent>
+                    </wps:txbx>
+                    <wps:bodyPr rot="0" spcFirstLastPara="0" vertOverflow="overflow" horzOverflow="overflow" vert="horz" wrap="square" lIns="91440" tIns="45720" rIns="91440" bIns="45720" numCol="1" spcCol="0" rtlCol="0" fromWordArt="0" anchor="ctr" anchorCtr="0" forceAA="0" compatLnSpc="1">
+                      <a:prstTxWarp prst="textNoShape">
+                        <a:avLst/>
+                      </a:prstTxWarp>
+                      <a:noAutofit/>
+                    </wps:bodyPr>
+                  </wps:wsp>
+                </a:graphicData>
+              </a:graphic>
+              <wp14:sizeRelH relativeFrom="margin">
+                <wp14:pctWidth>0</wp14:pctWidth>
+              </wp14:sizeRelH>
+              <wp14:sizeRelV relativeFrom="page">
+                <wp14:pctHeight>0</wp14:pctHeight>
+              </wp14:sizeRelV>
+            </wp:anchor>
+          </w:drawing>
+        </mc:Choice>
+        <mc:Fallback>
+          <w:pict>
+            <v:rect w14:anchorId="0FC8BA33" id="Rectángulo 197" o:spid="_x0000_s1026" style="position:absolute;margin-left:543.55pt;margin-top:0;width:594.75pt;height:82.95pt;z-index:-251657216;visibility:visible;mso-wrap-style:square;mso-width-percent:0;mso-height-percent:0;mso-wrap-distance-left:9.35pt;mso-wrap-distance-top:0;mso-wrap-distance-right:9.35pt;mso-wrap-distance-bottom:0;mso-position-horizontal:right;mso-position-horizontal-relative:page;mso-position-vertical:top;mso-position-vertical-relative:page;mso-width-percent:0;mso-height-percent:0;mso-width-relative:margin;mso-height-relative:page;v-text-anchor:middle" o:gfxdata="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" o:allowoverlap="f" fillcolor="#4472c4 [3204]" stroked="f" strokeweight="1pt">
+              <v:textbox>
+                <w:txbxContent>
+                  <w:sdt>
+                    <w:sdtPr>
+                      <w:rPr>
+                        <w:rFonts w:ascii="Arial Rounded MT Bold" w:hAnsi="Arial Rounded MT Bold"/>
+                        <w:caps/>
+                        <w:color w:val="FFFFFF" w:themeColor="background1"/>
+                        <w:sz w:val="72"/>
+                        <w:szCs w:val="72"/>
+                      </w:rPr>
+                      <w:alias w:val="Título"/>
+                      <w:tag w:val=""/>
+                      <w:id w:val="1189017394"/>
+                      <w:dataBinding w:prefixMappings="xmlns:ns0='http://purl.org/dc/elements/1.1/' xmlns:ns1='http://schemas.openxmlformats.org/package/2006/metadata/core-properties' " w:xpath="/ns1:coreProperties[1]/ns0:title[1]" w:storeItemID="{6C3C8BC8-F283-45AE-878A-BAB7291924A1}"/>
+                      <w:text/>
+                    </w:sdtPr>
+                    <w:sdtEndPr/>
+                    <w:sdtContent>
+                      <w:p>
+                        <w:pPr>
+                          <w:pStyle w:val="Encabezado"/>
+                          <w:jc w:val="center"/>
+                          <w:rPr>
+                            <w:rFonts w:ascii="Arial Rounded MT Bold" w:hAnsi="Arial Rounded MT Bold"/>
+                            <w:caps/>
+                            <w:color w:val="FFFFFF" w:themeColor="background1"/>
+                            <w:sz w:val="72"/>
+                            <w:szCs w:val="72"/>
+                          </w:rPr>
+                        </w:pPr>
+                        <w:r>
+                          <w:rPr>
+                            <w:rFonts w:ascii="Arial Rounded MT Bold" w:hAnsi="Arial Rounded MT Bold"/>
+                            <w:caps/>
+                            <w:color w:val="FFFFFF" w:themeColor="background1"/>
+                            <w:sz w:val="72"/>
+                            <w:szCs w:val="72"/>
+                          </w:rPr>
+                          <w:t>PLANTILLA DIARIA</w:t>
+                        </w:r>
+                      </w:p>
+                    </w:sdtContent>
+                  </w:sdt>
+                </w:txbxContent>
+              </v:textbox>
+              <w10:wrap type="square" anchorx="page" anchory="page"/>
+            </v:rect>
+          </w:pict>
+        </mc:Fallback>
+      </mc:AlternateContent>
+    </w:r>
+  </w:p>
+</w:hdr>
 </file>
 
 <file path=word/styles.xml><?xml version="1.0" encoding="utf-8"?>
@@ -439,6 +1027,50 @@
     <w:semiHidden/>
     <w:unhideWhenUsed/>
   </w:style>
+  <w:style w:type="paragraph" w:styleId="Encabezado">
+    <w:name w:val="header"/>
+    <w:basedOn w:val="Normal"/>
+    <w:link w:val="EncabezadoCar"/>
+    <w:uiPriority w:val="99"/>
+    <w:unhideWhenUsed/>
+    <w:rsid w:val="006A7F9C"/>
+    <w:pPr>
+      <w:tabs>
+        <w:tab w:val="center" w:pos="4419"/>
+        <w:tab w:val="right" w:pos="8838"/>
+      </w:tabs>
+      <w:spacing w:after="0" w:line="240" w:lineRule="auto"/>
+    </w:pPr>
+  </w:style>
+  <w:style w:type="character" w:customStyle="1" w:styleId="EncabezadoCar">
+    <w:name w:val="Encabezado Car"/>
+    <w:basedOn w:val="Fuentedeprrafopredeter"/>
+    <w:link w:val="Encabezado"/>
+    <w:uiPriority w:val="99"/>
+    <w:rsid w:val="006A7F9C"/>
+  </w:style>
+  <w:style w:type="paragraph" w:styleId="Piedepgina">
+    <w:name w:val="footer"/>
+    <w:basedOn w:val="Normal"/>
+    <w:link w:val="PiedepginaCar"/>
+    <w:uiPriority w:val="99"/>
+    <w:unhideWhenUsed/>
+    <w:rsid w:val="006A7F9C"/>
+    <w:pPr>
+      <w:tabs>
+        <w:tab w:val="center" w:pos="4419"/>
+        <w:tab w:val="right" w:pos="8838"/>
+      </w:tabs>
+      <w:spacing w:after="0" w:line="240" w:lineRule="auto"/>
+    </w:pPr>
+  </w:style>
+  <w:style w:type="character" w:customStyle="1" w:styleId="PiedepginaCar">
+    <w:name w:val="Pie de página Car"/>
+    <w:basedOn w:val="Fuentedeprrafopredeter"/>
+    <w:link w:val="Piedepgina"/>
+    <w:uiPriority w:val="99"/>
+    <w:rsid w:val="006A7F9C"/>
+  </w:style>
 </w:styles>
 </file>
 

</xml_diff>

<commit_message>
Cambios hechos al paso de variables del tiempo y del correo Manejo de los errores de las variables booleanas
</commit_message>
<xml_diff>
--- a/Plantilla/Plantilla_Laura_Proyecto.docx
+++ b/Plantilla/Plantilla_Laura_Proyecto.docx
@@ -4,6 +4,27 @@
   <w:body>
     <w:p>
       <w:pPr>
+        <w:rPr>
+          <w:color w:val="4472C4" w:themeColor="accent1"/>
+          <w:sz w:val="56"/>
+          <w:szCs w:val="56"/>
+          <w:u w:val="single"/>
+          <w14:shadow w14:blurRad="38100" w14:dist="25400" w14:dir="5400000" w14:sx="100000" w14:sy="100000" w14:kx="0" w14:ky="0" w14:algn="ctr">
+            <w14:srgbClr w14:val="6E747A">
+              <w14:alpha w14:val="57000"/>
+            </w14:srgbClr>
+          </w14:shadow>
+          <w14:textOutline w14:w="0" w14:cap="flat" w14:cmpd="sng" w14:algn="ctr">
+            <w14:noFill/>
+            <w14:prstDash w14:val="solid"/>
+            <w14:round/>
+          </w14:textOutline>
+        </w:rPr>
+      </w:pPr>
+    </w:p>
+    <w:p>
+      <w:pPr>
+        <w:jc w:val="center"/>
         <w:rPr>
           <w:color w:val="4472C4" w:themeColor="accent1"/>
           <w:sz w:val="56"/>
@@ -20,10 +41,7 @@
           </w14:textOutline>
         </w:rPr>
       </w:pPr>
-    </w:p>
-    <w:p>
-      <w:pPr>
-        <w:jc w:val="center"/>
+      <w:r>
         <w:rPr>
           <w:color w:val="4472C4" w:themeColor="accent1"/>
           <w:sz w:val="56"/>
@@ -39,8 +57,108 @@
             <w14:round/>
           </w14:textOutline>
         </w:rPr>
-      </w:pPr>
-      <w:r>
+        <w:t>El tiempo</w:t>
+      </w:r>
+    </w:p>
+    <w:p/>
+    <w:p>
+      <w:r>
+        <w:rPr>
+          <w:b/>
+          <w:bCs/>
+        </w:rPr>
+        <w:t>Localidad:</w:t>
+      </w:r>
+      <w:r>
+        <w:rPr>
+          <w:b/>
+          <w:bCs/>
+        </w:rPr>
+        <w:t xml:space="preserve"> </w:t>
+      </w:r>
+      <w:bookmarkStart w:id="0" w:name="localidad"/>
+      <w:bookmarkEnd w:id="0"/>
+    </w:p>
+    <w:p>
+      <w:r>
+        <w:rPr>
+          <w:b/>
+          <w:bCs/>
+        </w:rPr>
+        <w:t>El día estará:</w:t>
+      </w:r>
+      <w:r>
+        <w:rPr>
+          <w:b/>
+          <w:bCs/>
+        </w:rPr>
+        <w:t xml:space="preserve"> </w:t>
+      </w:r>
+      <w:bookmarkStart w:id="1" w:name="elDiaEstara"/>
+      <w:bookmarkEnd w:id="1"/>
+    </w:p>
+    <w:p>
+      <w:r>
+        <w:rPr>
+          <w:b/>
+          <w:bCs/>
+        </w:rPr>
+        <w:t>Los grados:</w:t>
+      </w:r>
+      <w:r>
+        <w:rPr>
+          <w:b/>
+          <w:bCs/>
+        </w:rPr>
+        <w:t xml:space="preserve"> </w:t>
+      </w:r>
+      <w:bookmarkStart w:id="2" w:name="grados"/>
+      <w:bookmarkEnd w:id="2"/>
+    </w:p>
+    <w:p>
+      <w:r>
+        <w:rPr>
+          <w:b/>
+          <w:bCs/>
+        </w:rPr>
+        <w:t xml:space="preserve">Porcentaje de precipitaciones: </w:t>
+      </w:r>
+      <w:bookmarkStart w:id="3" w:name="precipitaciones"/>
+      <w:bookmarkEnd w:id="3"/>
+    </w:p>
+    <w:p>
+      <w:r>
+        <w:rPr>
+          <w:b/>
+          <w:bCs/>
+        </w:rPr>
+        <w:t>Porcentaje de humedad:</w:t>
+      </w:r>
+      <w:r>
+        <w:rPr>
+          <w:b/>
+          <w:bCs/>
+        </w:rPr>
+        <w:t xml:space="preserve"> </w:t>
+      </w:r>
+      <w:bookmarkStart w:id="4" w:name="humedad"/>
+      <w:bookmarkEnd w:id="4"/>
+    </w:p>
+    <w:p>
+      <w:r>
+        <w:rPr>
+          <w:b/>
+          <w:bCs/>
+        </w:rPr>
+        <w:t xml:space="preserve">Velocidad del viento: </w:t>
+      </w:r>
+      <w:bookmarkStart w:id="5" w:name="viento"/>
+      <w:bookmarkEnd w:id="5"/>
+    </w:p>
+    <w:p/>
+    <w:p>
+      <w:pPr>
+        <w:jc w:val="center"/>
         <w:rPr>
           <w:color w:val="4472C4" w:themeColor="accent1"/>
           <w:sz w:val="56"/>
@@ -56,108 +174,8 @@
             <w14:round/>
           </w14:textOutline>
         </w:rPr>
-        <w:t>El tiempo</w:t>
-      </w:r>
-    </w:p>
-    <w:p/>
-    <w:p>
-      <w:r>
-        <w:rPr>
-          <w:b/>
-          <w:bCs/>
-        </w:rPr>
-        <w:t>Localidad:</w:t>
-      </w:r>
-      <w:r>
-        <w:rPr>
-          <w:b/>
-          <w:bCs/>
-        </w:rPr>
-        <w:t xml:space="preserve"> </w:t>
-      </w:r>
-      <w:bookmarkStart w:id="0" w:name="localidad"/>
-      <w:bookmarkEnd w:id="0"/>
-    </w:p>
-    <w:p>
-      <w:r>
-        <w:rPr>
-          <w:b/>
-          <w:bCs/>
-        </w:rPr>
-        <w:t>El día estará:</w:t>
-      </w:r>
-      <w:r>
-        <w:rPr>
-          <w:b/>
-          <w:bCs/>
-        </w:rPr>
-        <w:t xml:space="preserve"> </w:t>
-      </w:r>
-      <w:bookmarkStart w:id="1" w:name="elDiaEstara"/>
-      <w:bookmarkEnd w:id="1"/>
-    </w:p>
-    <w:p>
-      <w:r>
-        <w:rPr>
-          <w:b/>
-          <w:bCs/>
-        </w:rPr>
-        <w:t>Los grados:</w:t>
-      </w:r>
-      <w:r>
-        <w:rPr>
-          <w:b/>
-          <w:bCs/>
-        </w:rPr>
-        <w:t xml:space="preserve"> </w:t>
-      </w:r>
-      <w:bookmarkStart w:id="2" w:name="grados"/>
-      <w:bookmarkEnd w:id="2"/>
-    </w:p>
-    <w:p>
-      <w:r>
-        <w:rPr>
-          <w:b/>
-          <w:bCs/>
-        </w:rPr>
-        <w:t xml:space="preserve">Porcentaje de precipitaciones: </w:t>
-      </w:r>
-      <w:bookmarkStart w:id="3" w:name="precipitaciones"/>
-      <w:bookmarkEnd w:id="3"/>
-    </w:p>
-    <w:p>
-      <w:r>
-        <w:rPr>
-          <w:b/>
-          <w:bCs/>
-        </w:rPr>
-        <w:t>Porcentaje de humedad:</w:t>
-      </w:r>
-      <w:r>
-        <w:rPr>
-          <w:b/>
-          <w:bCs/>
-        </w:rPr>
-        <w:t xml:space="preserve"> </w:t>
-      </w:r>
-      <w:bookmarkStart w:id="4" w:name="humedad"/>
-      <w:bookmarkEnd w:id="4"/>
-    </w:p>
-    <w:p>
-      <w:r>
-        <w:rPr>
-          <w:b/>
-          <w:bCs/>
-        </w:rPr>
-        <w:t xml:space="preserve">Velocidad del viento: </w:t>
-      </w:r>
-      <w:bookmarkStart w:id="5" w:name="viento"/>
-      <w:bookmarkEnd w:id="5"/>
-    </w:p>
-    <w:p/>
-    <w:p>
-      <w:pPr>
-        <w:jc w:val="center"/>
+      </w:pPr>
+      <w:r>
         <w:rPr>
           <w:color w:val="4472C4" w:themeColor="accent1"/>
           <w:sz w:val="56"/>
@@ -173,8 +191,32 @@
             <w14:round/>
           </w14:textOutline>
         </w:rPr>
-      </w:pPr>
-      <w:r>
+        <w:t>Tus eventos</w:t>
+      </w:r>
+    </w:p>
+    <w:p/>
+    <w:p>
+      <w:r>
+        <w:rPr>
+          <w:b/>
+          <w:bCs/>
+        </w:rPr>
+        <w:t>Los eventos que tienes son los siguientes:</w:t>
+      </w:r>
+      <w:r>
+        <w:rPr>
+          <w:b/>
+          <w:bCs/>
+        </w:rPr>
+        <w:t xml:space="preserve"> </w:t>
+      </w:r>
+      <w:bookmarkStart w:id="6" w:name="eventos"/>
+      <w:bookmarkEnd w:id="6"/>
+    </w:p>
+    <w:p/>
+    <w:p>
+      <w:pPr>
+        <w:jc w:val="center"/>
         <w:rPr>
           <w:color w:val="4472C4" w:themeColor="accent1"/>
           <w:sz w:val="56"/>
@@ -190,32 +232,8 @@
             <w14:round/>
           </w14:textOutline>
         </w:rPr>
-        <w:t>Tus eventos</w:t>
-      </w:r>
-    </w:p>
-    <w:p/>
-    <w:p>
-      <w:r>
-        <w:rPr>
-          <w:b/>
-          <w:bCs/>
-        </w:rPr>
-        <w:t>Los eventos que tienes son los siguientes:</w:t>
-      </w:r>
-      <w:r>
-        <w:rPr>
-          <w:b/>
-          <w:bCs/>
-        </w:rPr>
-        <w:t xml:space="preserve"> </w:t>
-      </w:r>
-      <w:bookmarkStart w:id="6" w:name="eventos"/>
-      <w:bookmarkEnd w:id="6"/>
-    </w:p>
-    <w:p/>
-    <w:p>
-      <w:pPr>
-        <w:jc w:val="center"/>
+      </w:pPr>
+      <w:r>
         <w:rPr>
           <w:color w:val="4472C4" w:themeColor="accent1"/>
           <w:sz w:val="56"/>
@@ -231,8 +249,62 @@
             <w14:round/>
           </w14:textOutline>
         </w:rPr>
-      </w:pPr>
-      <w:r>
+        <w:t>Tus correos</w:t>
+      </w:r>
+    </w:p>
+    <w:p/>
+    <w:p>
+      <w:r>
+        <w:rPr>
+          <w:b/>
+          <w:bCs/>
+        </w:rPr>
+        <w:t xml:space="preserve">Correo de: </w:t>
+      </w:r>
+      <w:bookmarkStart w:id="7" w:name="emisor"/>
+      <w:bookmarkEnd w:id="7"/>
+    </w:p>
+    <w:p>
+      <w:r>
+        <w:rPr>
+          <w:b/>
+          <w:bCs/>
+        </w:rPr>
+        <w:t>Con el asunto:</w:t>
+      </w:r>
+      <w:r>
+        <w:rPr>
+          <w:b/>
+          <w:bCs/>
+        </w:rPr>
+        <w:t xml:space="preserve"> </w:t>
+      </w:r>
+      <w:bookmarkStart w:id="8" w:name="asunto"/>
+      <w:bookmarkEnd w:id="8"/>
+    </w:p>
+    <w:p>
+      <w:r>
+        <w:rPr>
+          <w:b/>
+          <w:bCs/>
+        </w:rPr>
+        <w:t>descripción:</w:t>
+      </w:r>
+      <w:r>
+        <w:rPr>
+          <w:b/>
+          <w:bCs/>
+        </w:rPr>
+        <w:t xml:space="preserve"> </w:t>
+      </w:r>
+      <w:bookmarkStart w:id="9" w:name="descripcion"/>
+      <w:bookmarkEnd w:id="9"/>
+    </w:p>
+    <w:p/>
+    <w:p/>
+    <w:p>
+      <w:pPr>
+        <w:jc w:val="center"/>
         <w:rPr>
           <w:color w:val="4472C4" w:themeColor="accent1"/>
           <w:sz w:val="56"/>
@@ -248,62 +320,8 @@
             <w14:round/>
           </w14:textOutline>
         </w:rPr>
-        <w:t>Tus correos</w:t>
-      </w:r>
-    </w:p>
-    <w:p/>
-    <w:p>
-      <w:r>
-        <w:rPr>
-          <w:b/>
-          <w:bCs/>
-        </w:rPr>
-        <w:t xml:space="preserve">Correo de: </w:t>
-      </w:r>
-      <w:bookmarkStart w:id="7" w:name="emisor"/>
-      <w:bookmarkEnd w:id="7"/>
-    </w:p>
-    <w:p>
-      <w:r>
-        <w:rPr>
-          <w:b/>
-          <w:bCs/>
-        </w:rPr>
-        <w:t>Con el asunto:</w:t>
-      </w:r>
-      <w:r>
-        <w:rPr>
-          <w:b/>
-          <w:bCs/>
-        </w:rPr>
-        <w:t xml:space="preserve"> </w:t>
-      </w:r>
-      <w:bookmarkStart w:id="8" w:name="asunto"/>
-      <w:bookmarkEnd w:id="8"/>
-    </w:p>
-    <w:p>
-      <w:r>
-        <w:rPr>
-          <w:b/>
-          <w:bCs/>
-        </w:rPr>
-        <w:t>descripción:</w:t>
-      </w:r>
-      <w:r>
-        <w:rPr>
-          <w:b/>
-          <w:bCs/>
-        </w:rPr>
-        <w:t xml:space="preserve"> </w:t>
-      </w:r>
-      <w:bookmarkStart w:id="9" w:name="descripcion"/>
-      <w:bookmarkEnd w:id="9"/>
-    </w:p>
-    <w:p/>
-    <w:p/>
-    <w:p>
-      <w:pPr>
-        <w:jc w:val="center"/>
+      </w:pPr>
+      <w:r>
         <w:rPr>
           <w:color w:val="4472C4" w:themeColor="accent1"/>
           <w:sz w:val="56"/>
@@ -319,23 +337,6 @@
             <w14:round/>
           </w14:textOutline>
         </w:rPr>
-      </w:pPr>
-      <w:r>
-        <w:rPr>
-          <w:color w:val="4472C4" w:themeColor="accent1"/>
-          <w:sz w:val="56"/>
-          <w:szCs w:val="56"/>
-          <w14:shadow w14:blurRad="38100" w14:dist="25400" w14:dir="5400000" w14:sx="100000" w14:sy="100000" w14:kx="0" w14:ky="0" w14:algn="ctr">
-            <w14:srgbClr w14:val="6E747A">
-              <w14:alpha w14:val="57000"/>
-            </w14:srgbClr>
-          </w14:shadow>
-          <w14:textOutline w14:w="0" w14:cap="flat" w14:cmpd="sng" w14:algn="ctr">
-            <w14:noFill/>
-            <w14:prstDash w14:val="solid"/>
-            <w14:round/>
-          </w14:textOutline>
-        </w:rPr>
         <w:t>Tus actividades</w:t>
       </w:r>
     </w:p>
@@ -348,11 +349,6 @@
       <w:bookmarkEnd w:id="11"/>
     </w:p>
     <w:p>
-      <w:pPr>
-        <w:rPr>
-          <w:u w:val="single"/>
-        </w:rPr>
-      </w:pPr>
       <w:bookmarkStart w:id="12" w:name="terceract"/>
       <w:bookmarkEnd w:id="12"/>
     </w:p>

</xml_diff>

<commit_message>
Cambios en la plantilla Guardar en un directorio la plantilla
</commit_message>
<xml_diff>
--- a/Plantilla/Plantilla_Laura_Proyecto.docx
+++ b/Plantilla/Plantilla_Laura_Proyecto.docx
@@ -78,6 +78,13 @@
       </w:r>
       <w:bookmarkStart w:id="0" w:name="localidad"/>
       <w:bookmarkEnd w:id="0"/>
+      <w:r>
+        <w:rPr>
+          <w:b/>
+          <w:bCs/>
+        </w:rPr>
+        <w:t>Morales de Rey</w:t>
+      </w:r>
     </w:p>
     <w:p>
       <w:r>
@@ -96,6 +103,13 @@
       </w:r>
       <w:bookmarkStart w:id="1" w:name="elDiaEstara"/>
       <w:bookmarkEnd w:id="1"/>
+      <w:r>
+        <w:rPr>
+          <w:b/>
+          <w:bCs/>
+        </w:rPr>
+        <w:t>Parcialmente nublado</w:t>
+      </w:r>
     </w:p>
     <w:p>
       <w:r>
@@ -114,6 +128,20 @@
       </w:r>
       <w:bookmarkStart w:id="2" w:name="grados"/>
       <w:bookmarkEnd w:id="2"/>
+      <w:r>
+        <w:rPr>
+          <w:b/>
+          <w:bCs/>
+        </w:rPr>
+        <w:t>7</w:t>
+      </w:r>
+      <w:r>
+        <w:rPr>
+          <w:b/>
+          <w:bCs/>
+        </w:rPr>
+        <w:t>7</w:t>
+      </w:r>
     </w:p>
     <w:p>
       <w:r>
@@ -125,6 +153,13 @@
       </w:r>
       <w:bookmarkStart w:id="3" w:name="precipitaciones"/>
       <w:bookmarkEnd w:id="3"/>
+      <w:r>
+        <w:rPr>
+          <w:b/>
+          <w:bCs/>
+        </w:rPr>
+        <w:t>3%</w:t>
+      </w:r>
     </w:p>
     <w:p>
       <w:r>
@@ -143,6 +178,13 @@
       </w:r>
       <w:bookmarkStart w:id="4" w:name="humedad"/>
       <w:bookmarkEnd w:id="4"/>
+      <w:r>
+        <w:rPr>
+          <w:b/>
+          <w:bCs/>
+        </w:rPr>
+        <w:t>92%</w:t>
+      </w:r>
     </w:p>
     <w:p>
       <w:r>
@@ -154,6 +196,13 @@
       </w:r>
       <w:bookmarkStart w:id="5" w:name="viento"/>
       <w:bookmarkEnd w:id="5"/>
+      <w:r>
+        <w:rPr>
+          <w:b/>
+          <w:bCs/>
+        </w:rPr>
+        <w:t>8 km/h</w:t>
+      </w:r>
     </w:p>
     <w:p/>
     <w:p>
@@ -212,6 +261,13 @@
       </w:r>
       <w:bookmarkStart w:id="6" w:name="eventos"/>
       <w:bookmarkEnd w:id="6"/>
+      <w:r>
+        <w:rPr>
+          <w:b/>
+          <w:bCs/>
+        </w:rPr>
+        <w:t>No tienes eventos</w:t>
+      </w:r>
     </w:p>
     <w:p/>
     <w:p>
@@ -263,6 +319,13 @@
       </w:r>
       <w:bookmarkStart w:id="7" w:name="emisor"/>
       <w:bookmarkEnd w:id="7"/>
+      <w:r>
+        <w:rPr>
+          <w:b/>
+          <w:bCs/>
+        </w:rPr>
+        <w:t>Laura Fernandez</w:t>
+      </w:r>
     </w:p>
     <w:p>
       <w:r>
@@ -281,6 +344,13 @@
       </w:r>
       <w:bookmarkStart w:id="8" w:name="asunto"/>
       <w:bookmarkEnd w:id="8"/>
+      <w:r>
+        <w:rPr>
+          <w:b/>
+          <w:bCs/>
+        </w:rPr>
+        <w:t>Laura Fernandez</w:t>
+      </w:r>
     </w:p>
     <w:p>
       <w:r>
@@ -299,6 +369,13 @@
       </w:r>
       <w:bookmarkStart w:id="9" w:name="descripcion"/>
       <w:bookmarkEnd w:id="9"/>
+      <w:r>
+        <w:rPr>
+          <w:b/>
+          <w:bCs/>
+        </w:rPr>
+        <w:t>pepe</w:t>
+      </w:r>
     </w:p>
     <w:p/>
     <w:p/>
@@ -343,14 +420,24 @@
     <w:p>
       <w:bookmarkStart w:id="10" w:name="priact"/>
       <w:bookmarkEnd w:id="10"/>
+      <w:r>
+        <w:t>ENTREGA PROYECTO FINAL RECUPERACIÓN  Tarea</w:t>
+      </w:r>
     </w:p>
     <w:p>
       <w:bookmarkStart w:id="11" w:name="segunact"/>
       <w:bookmarkEnd w:id="11"/>
+      <w:r>
+        <w:t>Avisos Foro</w:t>
+      </w:r>
     </w:p>
     <w:p>
       <w:bookmarkStart w:id="12" w:name="terceract"/>
       <w:bookmarkEnd w:id="12"/>
+      <w:r>
+        <w:lastRenderedPageBreak/>
+        <w:t>Convenio Colectivo Grupo VASS ArchivoDada la charla recibida el pasado Jueves por el responsable del Grupo VASS (Serbico) os subo su convenio colectivo por si pudiera resultar de vuestro interés. Un saludo. Tere</w:t>
+      </w:r>
     </w:p>
     <w:sectPr>
       <w:headerReference w:type="default" r:id="rId6"/>

</xml_diff>

<commit_message>
Bucle de lectura de correos cambios en el fichero de los log
</commit_message>
<xml_diff>
--- a/Plantilla/Plantilla_Laura_Proyecto.docx
+++ b/Plantilla/Plantilla_Laura_Proyecto.docx
@@ -78,13 +78,6 @@
       </w:r>
       <w:bookmarkStart w:id="0" w:name="localidad"/>
       <w:bookmarkEnd w:id="0"/>
-      <w:r>
-        <w:rPr>
-          <w:b/>
-          <w:bCs/>
-        </w:rPr>
-        <w:t>Morales de Rey</w:t>
-      </w:r>
     </w:p>
     <w:p>
       <w:r>
@@ -103,13 +96,6 @@
       </w:r>
       <w:bookmarkStart w:id="1" w:name="elDiaEstara"/>
       <w:bookmarkEnd w:id="1"/>
-      <w:r>
-        <w:rPr>
-          <w:b/>
-          <w:bCs/>
-        </w:rPr>
-        <w:t>Parcialmente nublado</w:t>
-      </w:r>
     </w:p>
     <w:p>
       <w:r>
@@ -128,20 +114,6 @@
       </w:r>
       <w:bookmarkStart w:id="2" w:name="grados"/>
       <w:bookmarkEnd w:id="2"/>
-      <w:r>
-        <w:rPr>
-          <w:b/>
-          <w:bCs/>
-        </w:rPr>
-        <w:t>7</w:t>
-      </w:r>
-      <w:r>
-        <w:rPr>
-          <w:b/>
-          <w:bCs/>
-        </w:rPr>
-        <w:t>7</w:t>
-      </w:r>
     </w:p>
     <w:p>
       <w:r>
@@ -153,13 +125,6 @@
       </w:r>
       <w:bookmarkStart w:id="3" w:name="precipitaciones"/>
       <w:bookmarkEnd w:id="3"/>
-      <w:r>
-        <w:rPr>
-          <w:b/>
-          <w:bCs/>
-        </w:rPr>
-        <w:t>3%</w:t>
-      </w:r>
     </w:p>
     <w:p>
       <w:r>
@@ -178,13 +143,6 @@
       </w:r>
       <w:bookmarkStart w:id="4" w:name="humedad"/>
       <w:bookmarkEnd w:id="4"/>
-      <w:r>
-        <w:rPr>
-          <w:b/>
-          <w:bCs/>
-        </w:rPr>
-        <w:t>92%</w:t>
-      </w:r>
     </w:p>
     <w:p>
       <w:r>
@@ -196,13 +154,6 @@
       </w:r>
       <w:bookmarkStart w:id="5" w:name="viento"/>
       <w:bookmarkEnd w:id="5"/>
-      <w:r>
-        <w:rPr>
-          <w:b/>
-          <w:bCs/>
-        </w:rPr>
-        <w:t>8 km/h</w:t>
-      </w:r>
     </w:p>
     <w:p/>
     <w:p>
@@ -261,13 +212,6 @@
       </w:r>
       <w:bookmarkStart w:id="6" w:name="eventos"/>
       <w:bookmarkEnd w:id="6"/>
-      <w:r>
-        <w:rPr>
-          <w:b/>
-          <w:bCs/>
-        </w:rPr>
-        <w:t>No tienes eventos</w:t>
-      </w:r>
     </w:p>
     <w:p/>
     <w:p>
@@ -308,7 +252,15 @@
         <w:t>Tus correos</w:t>
       </w:r>
     </w:p>
-    <w:p/>
+    <w:p>
+      <w:pPr>
+        <w:rPr>
+          <w:u w:val="single"/>
+        </w:rPr>
+      </w:pPr>
+      <w:bookmarkStart w:id="7" w:name="nohaycorreo"/>
+      <w:bookmarkEnd w:id="7"/>
+    </w:p>
     <w:p>
       <w:r>
         <w:rPr>
@@ -317,15 +269,8 @@
         </w:rPr>
         <w:t xml:space="preserve">Correo de: </w:t>
       </w:r>
-      <w:bookmarkStart w:id="7" w:name="emisor"/>
-      <w:bookmarkEnd w:id="7"/>
-      <w:r>
-        <w:rPr>
-          <w:b/>
-          <w:bCs/>
-        </w:rPr>
-        <w:t>Laura Fernandez</w:t>
-      </w:r>
+      <w:bookmarkStart w:id="8" w:name="emisor"/>
+      <w:bookmarkEnd w:id="8"/>
     </w:p>
     <w:p>
       <w:r>
@@ -342,15 +287,8 @@
         </w:rPr>
         <w:t xml:space="preserve"> </w:t>
       </w:r>
-      <w:bookmarkStart w:id="8" w:name="asunto"/>
-      <w:bookmarkEnd w:id="8"/>
-      <w:r>
-        <w:rPr>
-          <w:b/>
-          <w:bCs/>
-        </w:rPr>
-        <w:t>Laura Fernandez</w:t>
-      </w:r>
+      <w:bookmarkStart w:id="9" w:name="asunto"/>
+      <w:bookmarkEnd w:id="9"/>
     </w:p>
     <w:p>
       <w:r>
@@ -367,15 +305,8 @@
         </w:rPr>
         <w:t xml:space="preserve"> </w:t>
       </w:r>
-      <w:bookmarkStart w:id="9" w:name="descripcion"/>
-      <w:bookmarkEnd w:id="9"/>
-      <w:r>
-        <w:rPr>
-          <w:b/>
-          <w:bCs/>
-        </w:rPr>
-        <w:t>pepe</w:t>
-      </w:r>
+      <w:bookmarkStart w:id="10" w:name="descripcion"/>
+      <w:bookmarkEnd w:id="10"/>
     </w:p>
     <w:p/>
     <w:p/>
@@ -418,26 +349,16 @@
       </w:r>
     </w:p>
     <w:p>
-      <w:bookmarkStart w:id="10" w:name="priact"/>
-      <w:bookmarkEnd w:id="10"/>
-      <w:r>
-        <w:t>ENTREGA PROYECTO FINAL RECUPERACIÓN  Tarea</w:t>
-      </w:r>
-    </w:p>
-    <w:p>
-      <w:bookmarkStart w:id="11" w:name="segunact"/>
+      <w:bookmarkStart w:id="11" w:name="priact"/>
       <w:bookmarkEnd w:id="11"/>
-      <w:r>
-        <w:t>Avisos Foro</w:t>
-      </w:r>
-    </w:p>
-    <w:p>
-      <w:bookmarkStart w:id="12" w:name="terceract"/>
+    </w:p>
+    <w:p>
+      <w:bookmarkStart w:id="12" w:name="segunact"/>
       <w:bookmarkEnd w:id="12"/>
-      <w:r>
-        <w:lastRenderedPageBreak/>
-        <w:t>Convenio Colectivo Grupo VASS ArchivoDada la charla recibida el pasado Jueves por el responsable del Grupo VASS (Serbico) os subo su convenio colectivo por si pudiera resultar de vuestro interés. Un saludo. Tere</w:t>
-      </w:r>
+    </w:p>
+    <w:p>
+      <w:bookmarkStart w:id="13" w:name="terceract"/>
+      <w:bookmarkEnd w:id="13"/>
     </w:p>
     <w:sectPr>
       <w:headerReference w:type="default" r:id="rId6"/>

</xml_diff>

<commit_message>
Cambios exportar a PDF
</commit_message>
<xml_diff>
--- a/Plantilla/Plantilla_Laura_Proyecto.docx
+++ b/Plantilla/Plantilla_Laura_Proyecto.docx
@@ -218,6 +218,12 @@
       <w:pPr>
         <w:jc w:val="center"/>
         <w:rPr>
+          <w:sz w:val="56"/>
+          <w:szCs w:val="56"/>
+        </w:rPr>
+      </w:pPr>
+      <w:r>
+        <w:rPr>
           <w:color w:val="4472C4" w:themeColor="accent1"/>
           <w:sz w:val="56"/>
           <w:szCs w:val="56"/>
@@ -232,8 +238,191 @@
             <w14:round/>
           </w14:textOutline>
         </w:rPr>
+        <w:t>Tus correos</w:t>
+      </w:r>
+    </w:p>
+    <w:p>
+      <w:pPr>
+        <w:rPr>
+          <w:b/>
+          <w:bCs/>
+        </w:rPr>
       </w:pPr>
-      <w:r>
+    </w:p>
+    <w:p>
+      <w:bookmarkStart w:id="7" w:name="correo"/>
+      <w:bookmarkEnd w:id="7"/>
+      <w:r>
+        <w:t>Correo de : JOSUE MARTINEZ FERNANDEZ (vía IES Los Sauces)</w:t>
+      </w:r>
+    </w:p>
+    <w:p>
+      <w:r>
+        <w:t>El asunto es: Mensaje nuevo de (JOSUE MARTINEZ FERNANDEZ)</w:t>
+      </w:r>
+    </w:p>
+    <w:p>
+      <w:r>
+        <w:t>El mensaje es: pues cuando coincide laura jajajaja - Ésta es una copia del mensaje que se le ha enviado en "IES Los Sauces". Vaya a https://aulavirtual.educa.jcyl.es/ieslossauces/message/index.ph</w:t>
+      </w:r>
+    </w:p>
+    <w:p/>
+    <w:p/>
+    <w:p/>
+    <w:p>
+      <w:r>
+        <w:t>Correo de : bibliotecadigital@odilotid.es</w:t>
+      </w:r>
+    </w:p>
+    <w:p>
+      <w:r>
+        <w:t>El asunto es: Te echamos de menos…</w:t>
+      </w:r>
+    </w:p>
+    <w:p>
+      <w:r>
+        <w:lastRenderedPageBreak/>
+        <w:t>El mensaje es: Hola LAURA FERNANDEZ FERNANDEZ: Hace un tiempo que no te vemos por la biblioteca digital y tenemos que hablar… Queremos decirte que la biblioteca se ha actualizada y tenemos nuevos títulos que te están esperando. Pincha en el siguiente enlace par</w:t>
+      </w:r>
+    </w:p>
+    <w:p/>
+    <w:p/>
+    <w:p/>
+    <w:p>
+      <w:r>
+        <w:t>Correo de : JUAN CARLOS LOPEZ DOMINGUEZ</w:t>
+      </w:r>
+    </w:p>
+    <w:p>
+      <w:r>
+        <w:t>El asunto es: Valores éticos</w:t>
+      </w:r>
+    </w:p>
+    <w:p>
+      <w:r>
+        <w:t>El mensaje es: 1. Adela, 4 minutos.wmv Hola: alumnos y alumnas: parece que ha habido problemas con el Aula Virtual; por eso os envío el video que debéis ver y el Cuestionario que debéis responder. Una vez que lo tengáis me lo remitís por correo electrónico. Un cordial</w:t>
+      </w:r>
+    </w:p>
+    <w:p/>
+    <w:p/>
+    <w:p/>
+    <w:p>
+      <w:r>
+        <w:t>Correo de : Microsoft Teams</w:t>
+      </w:r>
+    </w:p>
+    <w:p>
+      <w:r>
+        <w:t>El asunto es: You have been added to a class team in Microsoft Teams</w:t>
+      </w:r>
+    </w:p>
+    <w:p>
+      <w:r>
+        <w:t>El mensaje es: Microsoft Teams AMBROSIO added you to the PROGRAMACIÓN-PENDIENTES class! PROGRAMACIÓN-PENDIENTES 1 members Open Microsoft Teams Your class assignments, notebooks and more Assignments, files, notebooks, and announcements—class bas</w:t>
+      </w:r>
+    </w:p>
+    <w:p/>
+    <w:p/>
+    <w:p/>
+    <w:p>
+      <w:r>
+        <w:t>Correo de : Microsoft Teams</w:t>
+      </w:r>
+    </w:p>
+    <w:p>
+      <w:r>
+        <w:t>El asunto es: Se le ha agregado a un equipo de clase de Microsoft Teams</w:t>
+      </w:r>
+    </w:p>
+    <w:p>
+      <w:r>
+        <w:t>El mensaje es: Microsoft Teams CRISTINA le ha agregado a la clase 2º BACHILLERATO- FÍSICA 2º BACHILLERATO- FÍSICA 4 miembros Abrir Microsoft Teams Sus clases y grupos del centro, en línea Manténgase conectado con sus profesores, compañeros de cla</w:t>
+      </w:r>
+    </w:p>
+    <w:p/>
+    <w:p/>
+    <w:p/>
+    <w:p>
+      <w:r>
+        <w:t>Correo de : UiPath</w:t>
+      </w:r>
+    </w:p>
+    <w:p>
+      <w:r>
+        <w:t>El asunto es: The 2-day event that’ll make you a better RPA developer</w:t>
+      </w:r>
+    </w:p>
+    <w:p>
+      <w:r>
+        <w:lastRenderedPageBreak/>
+        <w:t>El mensaje es: UiPath DevCon is tomorrow—our conference by developers, for developers—and you’re not planning to join us. Hi Laura, UiPath DevCon is coming soon—our conference by developers, for developers—and you’re not planning to join us. OK, we get it. Yo</w:t>
+      </w:r>
+    </w:p>
+    <w:p/>
+    <w:p/>
+    <w:p/>
+    <w:p>
+      <w:r>
+        <w:t>Correo de : Hay actividad nueva en Teams</w:t>
+      </w:r>
+    </w:p>
+    <w:p>
+      <w:r>
+        <w:t>El asunto es: Tiene 2 menciones</w:t>
+      </w:r>
+    </w:p>
+    <w:p>
+      <w:r>
+        <w:t>El mensaje es: General Las medidas contenidas en la presente orden serán de aplicación durante el curso 2020-2021 y permanecerán... ‌ ‌ ‌ ‌ ‌ ‌ ‌ ‌ ‌ ‌ ‌ ‌ ‌ ‌ ‌ ‌ ‌ ‌ ‌ ‌ ‌ ‌ ‌ ‌ ‌ ‌ ‌ ‌ ‌ ‌ ‌ ‌ ‌ ‌ ‌ ‌ ‌ ‌ ‌ ‌ ‌ ‌ ‌ ‌ ‌ ‌ ‌ ‌ ‌ ‌ ‌ ‌ ‌ ‌ ‌ ‌ ‌ ‌ ‌ ‌ ‌ ‌ ‌ ‌ ‌ ‌ ‌</w:t>
+      </w:r>
+    </w:p>
+    <w:p/>
+    <w:p/>
+    <w:p/>
+    <w:p>
+      <w:r>
+        <w:t>Correo de : AMOR RODRIGUEZ NAVARRO en Teams</w:t>
+      </w:r>
+    </w:p>
+    <w:p>
+      <w:r>
+        <w:t>El asunto es: AMOR ha mencionado 20-21 DAW2-TUTORÍA</w:t>
+      </w:r>
+    </w:p>
+    <w:p>
+      <w:r>
+        <w:t>El mensaje es: General Con objetivo de organizar los exámenes de la primera evaluación es necesario fijar las fechas, para ello... ‌ ‌ ‌ ‌ ‌ ‌ ‌ ‌ ‌ ‌ ‌ ‌ ‌ ‌ ‌ ‌ ‌ ‌ ‌ ‌ ‌ ‌ ‌ ‌ ‌ ‌ ‌ ‌ ‌ ‌ ‌ ‌ ‌ ‌ ‌ ‌ ‌ ‌ ‌ ‌ ‌ ‌ ‌ ‌ ‌ ‌ ‌ ‌ ‌ ‌ ‌ ‌ ‌ ‌ ‌ ‌ ‌ ‌ ‌ ‌ ‌ ‌ ‌ ‌ ‌ ‌ ‌</w:t>
+      </w:r>
+    </w:p>
+    <w:p/>
+    <w:p/>
+    <w:p/>
+    <w:p>
+      <w:r>
+        <w:t>Correo de : Laura Fernandez</w:t>
+      </w:r>
+    </w:p>
+    <w:p>
+      <w:r>
+        <w:t>El asunto es: jdfoinje</w:t>
+      </w:r>
+    </w:p>
+    <w:p>
+      <w:r>
+        <w:t>El mensaje es: ijdoqwmedm</w:t>
+      </w:r>
+    </w:p>
+    <w:p/>
+    <w:p/>
+    <w:p/>
+    <w:p/>
+    <w:p/>
+    <w:p/>
+    <w:p/>
+    <w:p/>
+    <w:p>
+      <w:pPr>
+        <w:jc w:val="center"/>
         <w:rPr>
           <w:color w:val="4472C4" w:themeColor="accent1"/>
           <w:sz w:val="56"/>
@@ -249,70 +438,8 @@
             <w14:round/>
           </w14:textOutline>
         </w:rPr>
-        <w:t>Tus correos</w:t>
-      </w:r>
-    </w:p>
-    <w:p>
-      <w:pPr>
-        <w:rPr>
-          <w:u w:val="single"/>
-        </w:rPr>
       </w:pPr>
-      <w:bookmarkStart w:id="7" w:name="nohaycorreo"/>
-      <w:bookmarkEnd w:id="7"/>
-    </w:p>
-    <w:p>
-      <w:r>
-        <w:rPr>
-          <w:b/>
-          <w:bCs/>
-        </w:rPr>
-        <w:t xml:space="preserve">Correo de: </w:t>
-      </w:r>
-      <w:bookmarkStart w:id="8" w:name="emisor"/>
-      <w:bookmarkEnd w:id="8"/>
-    </w:p>
-    <w:p>
-      <w:r>
-        <w:rPr>
-          <w:b/>
-          <w:bCs/>
-        </w:rPr>
-        <w:t>Con el asunto:</w:t>
-      </w:r>
-      <w:r>
-        <w:rPr>
-          <w:b/>
-          <w:bCs/>
-        </w:rPr>
-        <w:t xml:space="preserve"> </w:t>
-      </w:r>
-      <w:bookmarkStart w:id="9" w:name="asunto"/>
-      <w:bookmarkEnd w:id="9"/>
-    </w:p>
-    <w:p>
-      <w:r>
-        <w:rPr>
-          <w:b/>
-          <w:bCs/>
-        </w:rPr>
-        <w:t>descripción:</w:t>
-      </w:r>
-      <w:r>
-        <w:rPr>
-          <w:b/>
-          <w:bCs/>
-        </w:rPr>
-        <w:t xml:space="preserve"> </w:t>
-      </w:r>
-      <w:bookmarkStart w:id="10" w:name="descripcion"/>
-      <w:bookmarkEnd w:id="10"/>
-    </w:p>
-    <w:p/>
-    <w:p/>
-    <w:p>
-      <w:pPr>
-        <w:jc w:val="center"/>
+      <w:r>
         <w:rPr>
           <w:color w:val="4472C4" w:themeColor="accent1"/>
           <w:sz w:val="56"/>
@@ -328,37 +455,20 @@
             <w14:round/>
           </w14:textOutline>
         </w:rPr>
-      </w:pPr>
-      <w:r>
-        <w:rPr>
-          <w:color w:val="4472C4" w:themeColor="accent1"/>
-          <w:sz w:val="56"/>
-          <w:szCs w:val="56"/>
-          <w14:shadow w14:blurRad="38100" w14:dist="25400" w14:dir="5400000" w14:sx="100000" w14:sy="100000" w14:kx="0" w14:ky="0" w14:algn="ctr">
-            <w14:srgbClr w14:val="6E747A">
-              <w14:alpha w14:val="57000"/>
-            </w14:srgbClr>
-          </w14:shadow>
-          <w14:textOutline w14:w="0" w14:cap="flat" w14:cmpd="sng" w14:algn="ctr">
-            <w14:noFill/>
-            <w14:prstDash w14:val="solid"/>
-            <w14:round/>
-          </w14:textOutline>
-        </w:rPr>
         <w:t>Tus actividades</w:t>
       </w:r>
     </w:p>
     <w:p>
-      <w:bookmarkStart w:id="11" w:name="priact"/>
-      <w:bookmarkEnd w:id="11"/>
-    </w:p>
-    <w:p>
-      <w:bookmarkStart w:id="12" w:name="segunact"/>
-      <w:bookmarkEnd w:id="12"/>
-    </w:p>
-    <w:p>
-      <w:bookmarkStart w:id="13" w:name="terceract"/>
-      <w:bookmarkEnd w:id="13"/>
+      <w:bookmarkStart w:id="8" w:name="priact"/>
+      <w:bookmarkEnd w:id="8"/>
+    </w:p>
+    <w:p>
+      <w:bookmarkStart w:id="9" w:name="segunact"/>
+      <w:bookmarkEnd w:id="9"/>
+    </w:p>
+    <w:p>
+      <w:bookmarkStart w:id="10" w:name="terceract"/>
+      <w:bookmarkEnd w:id="10"/>
     </w:p>
     <w:sectPr>
       <w:headerReference w:type="default" r:id="rId6"/>

</xml_diff>